<commit_message>
ML & RPA 1-3 done doccuments
</commit_message>
<xml_diff>
--- a/MscIT/Semester 3/Machine_Learning/MLDoccuments/ML_Practical_1_worksheet.docx
+++ b/MscIT/Semester 3/Machine_Learning/MLDoccuments/ML_Practical_1_worksheet.docx
@@ -1916,7 +1916,6 @@
                 <w:sz w:val="24"/>
                 <w:szCs w:val="24"/>
               </w:rPr>
-              <w:lastRenderedPageBreak/>
               <w:t>plt.scatter</w:t>
             </w:r>
             <w:proofErr w:type="spellEnd"/>
@@ -2650,7 +2649,6 @@
                 <w:sz w:val="24"/>
                 <w:szCs w:val="24"/>
               </w:rPr>
-              <w:lastRenderedPageBreak/>
               <w:t>mymodel</w:t>
             </w:r>
             <w:proofErr w:type="spellEnd"/>
@@ -3249,22 +3247,13 @@
           </w:p>
           <w:p>
             <w:pPr>
+              <w:pStyle w:val="NoSpacing"/>
               <w:rPr>
                 <w:rFonts w:asciiTheme="majorBidi" w:hAnsiTheme="majorBidi" w:cstheme="majorBidi"/>
                 <w:sz w:val="28"/>
                 <w:szCs w:val="28"/>
               </w:rPr>
             </w:pPr>
-          </w:p>
-          <w:p>
-            <w:pPr>
-              <w:pStyle w:val="NoSpacing"/>
-              <w:rPr>
-                <w:rFonts w:asciiTheme="majorBidi" w:hAnsiTheme="majorBidi" w:cstheme="majorBidi"/>
-                <w:sz w:val="28"/>
-                <w:szCs w:val="28"/>
-              </w:rPr>
-            </w:pPr>
             <w:r>
               <w:rPr>
                 <w:rFonts w:ascii="Consolas" w:eastAsia="Times New Roman" w:hAnsi="Consolas"/>
@@ -3274,6 +3263,7 @@
               <w:t xml:space="preserve"># As we get high </w:t>
             </w:r>
             <w:proofErr w:type="spellStart"/>
+            <w:proofErr w:type="gramStart"/>
             <w:r>
               <w:rPr>
                 <w:rFonts w:ascii="Consolas" w:eastAsia="Times New Roman" w:hAnsi="Consolas"/>
@@ -3289,24 +3279,23 @@
                 <w:sz w:val="24"/>
                 <w:szCs w:val="24"/>
               </w:rPr>
-              <w:t xml:space="preserve">  the model is working </w:t>
-            </w:r>
-            <w:proofErr w:type="gramStart"/>
-            <w:r>
-              <w:rPr>
-                <w:rFonts w:ascii="Consolas" w:eastAsia="Times New Roman" w:hAnsi="Consolas"/>
-                <w:sz w:val="24"/>
-                <w:szCs w:val="24"/>
-              </w:rPr>
-              <w:t>good</w:t>
+              <w:t xml:space="preserve">  the</w:t>
             </w:r>
             <w:proofErr w:type="gramEnd"/>
+            <w:r>
+              <w:rPr>
+                <w:rFonts w:ascii="Consolas" w:eastAsia="Times New Roman" w:hAnsi="Consolas"/>
+                <w:sz w:val="24"/>
+                <w:szCs w:val="24"/>
+              </w:rPr>
+              <w:t xml:space="preserve"> model is working good</w:t>
+            </w:r>
           </w:p>
         </w:tc>
       </w:tr>
       <w:tr>
         <w:trPr>
-          <w:trHeight w:val="1869"/>
+          <w:trHeight w:val="1424"/>
         </w:trPr>
         <w:tc>
           <w:tcPr>
@@ -3538,7 +3527,8 @@
       </w:pPr>
     </w:p>
     <w:sectPr>
-      <w:footerReference w:type="default" r:id="rId19"/>
+      <w:headerReference w:type="default" r:id="rId19"/>
+      <w:footerReference w:type="default" r:id="rId20"/>
       <w:pgSz w:w="12240" w:h="15840"/>
       <w:pgMar w:top="720" w:right="720" w:bottom="630" w:left="720" w:header="720" w:footer="360" w:gutter="0"/>
       <w:cols w:space="720"/>
@@ -3581,7 +3571,16 @@
       <w:jc w:val="center"/>
     </w:pPr>
     <w:r>
+      <w:t>Ninad Karlekar</w:t>
+    </w:r>
+    <w:r>
+      <w:ptab w:relativeTo="margin" w:alignment="center" w:leader="none"/>
+    </w:r>
+    <w:r>
       <w:t>Vidyalankar School of Information Technology</w:t>
+    </w:r>
+    <w:r>
+      <w:ptab w:relativeTo="margin" w:alignment="right" w:leader="none"/>
     </w:r>
   </w:p>
 </w:ftr>
@@ -3610,6 +3609,20 @@
     </w:p>
   </w:footnote>
 </w:footnotes>
+</file>
+
+<file path=word/header1.xml><?xml version="1.0" encoding="utf-8"?>
+<w:hdr xmlns:wpc="http://schemas.microsoft.com/office/word/2010/wordprocessingCanvas" xmlns:cx="http://schemas.microsoft.com/office/drawing/2014/chartex" xmlns:cx1="http://schemas.microsoft.com/office/drawing/2015/9/8/chartex" xmlns:cx2="http://schemas.microsoft.com/office/drawing/2015/10/21/chartex" xmlns:cx3="http://schemas.microsoft.com/office/drawing/2016/5/9/chartex" xmlns:cx4="http://schemas.microsoft.com/office/drawing/2016/5/10/chartex" xmlns:cx5="http://schemas.microsoft.com/office/drawing/2016/5/11/chartex" xmlns:cx6="http://schemas.microsoft.com/office/drawing/2016/5/12/chartex" xmlns:cx7="http://schemas.microsoft.com/office/drawing/2016/5/13/chartex" xmlns:cx8="http://schemas.microsoft.com/office/drawing/2016/5/14/chartex" xmlns:mc="http://schemas.openxmlformats.org/markup-compatibility/2006" xmlns:aink="http://schemas.microsoft.com/office/drawing/2016/ink" xmlns:am3d="http://schemas.microsoft.com/office/drawing/2017/model3d" xmlns:o="urn:schemas-microsoft-com:office:office" xmlns:r="http://schemas.openxmlformats.org/officeDocument/2006/relationships" xmlns:m="http://schemas.openxmlformats.org/officeDocument/2006/math" xmlns:v="urn:schemas-microsoft-com:vml" xmlns:wp14="http://schemas.microsoft.com/office/word/2010/wordprocessingDrawing" xmlns:wp="http://schemas.openxmlformats.org/drawingml/2006/wordprocessingDrawing" xmlns:w10="urn:schemas-microsoft-com:office:word" xmlns:w="http://schemas.openxmlformats.org/wordprocessingml/2006/main" xmlns:w14="http://schemas.microsoft.com/office/word/2010/wordml" xmlns:w15="http://schemas.microsoft.com/office/word/2012/wordml" xmlns:w16cex="http://schemas.microsoft.com/office/word/2018/wordml/cex" xmlns:w16cid="http://schemas.microsoft.com/office/word/2016/wordml/cid" xmlns:w16="http://schemas.microsoft.com/office/word/2018/wordml" xmlns:w16sdtdh="http://schemas.microsoft.com/office/word/2020/wordml/sdtdatahash" xmlns:w16se="http://schemas.microsoft.com/office/word/2015/wordml/symex" xmlns:wpg="http://schemas.microsoft.com/office/word/2010/wordprocessingGroup" xmlns:wpi="http://schemas.microsoft.com/office/word/2010/wordprocessingInk" xmlns:wne="http://schemas.microsoft.com/office/word/2006/wordml" xmlns:wps="http://schemas.microsoft.com/office/word/2010/wordprocessingShape" mc:Ignorable="w14 w15 w16se w16cid w16 w16cex w16sdtdh wp14">
+  <w:p>
+    <w:pPr>
+      <w:pStyle w:val="Header"/>
+      <w:jc w:val="center"/>
+    </w:pPr>
+    <w:r>
+      <w:t>M.Sc. IT - Sem 3 : Machine Learning</w:t>
+    </w:r>
+  </w:p>
+</w:hdr>
 </file>
 
 <file path=word/numbering.xml><?xml version="1.0" encoding="utf-8"?>
@@ -5355,27 +5368,6 @@
 </file>
 
 <file path=customXml/item1.xml><?xml version="1.0" encoding="utf-8"?>
-<p:properties xmlns:p="http://schemas.microsoft.com/office/2006/metadata/properties" xmlns:xsi="http://www.w3.org/2001/XMLSchema-instance" xmlns:pc="http://schemas.microsoft.com/office/infopath/2007/PartnerControls">
-  <documentManagement>
-    <ReferenceId xmlns="2cfe8bfe-e38b-4fdc-847d-ff1cb45df1d4" xsi:nil="true"/>
-    <lcf76f155ced4ddcb4097134ff3c332f xmlns="2cfe8bfe-e38b-4fdc-847d-ff1cb45df1d4">
-      <Terms xmlns="http://schemas.microsoft.com/office/infopath/2007/PartnerControls"/>
-    </lcf76f155ced4ddcb4097134ff3c332f>
-    <TaxCatchAll xmlns="5221833c-1b19-4e53-91d3-af95fa3b6253" xsi:nil="true"/>
-  </documentManagement>
-</p:properties>
-</file>
-
-<file path=customXml/item2.xml><?xml version="1.0" encoding="utf-8"?>
-<?mso-contentType ?>
-<FormTemplates xmlns="http://schemas.microsoft.com/sharepoint/v3/contenttype/forms">
-  <Display>DocumentLibraryForm</Display>
-  <Edit>DocumentLibraryForm</Edit>
-  <New>DocumentLibraryForm</New>
-</FormTemplates>
-</file>
-
-<file path=customXml/item3.xml><?xml version="1.0" encoding="utf-8"?>
 <ct:contentTypeSchema xmlns:ct="http://schemas.microsoft.com/office/2006/metadata/contentType" xmlns:ma="http://schemas.microsoft.com/office/2006/metadata/properties/metaAttributes" ct:_="" ma:_="" ma:contentTypeName="Document" ma:contentTypeID="0x010100402DAE899E78D94899010B19DADEFDD4" ma:contentTypeVersion="11" ma:contentTypeDescription="Create a new document." ma:contentTypeScope="" ma:versionID="7c36eabb4fcfe128908f4a4942647a00">
   <xsd:schema xmlns:xsd="http://www.w3.org/2001/XMLSchema" xmlns:xs="http://www.w3.org/2001/XMLSchema" xmlns:p="http://schemas.microsoft.com/office/2006/metadata/properties" xmlns:ns2="2cfe8bfe-e38b-4fdc-847d-ff1cb45df1d4" xmlns:ns3="5221833c-1b19-4e53-91d3-af95fa3b6253" targetNamespace="http://schemas.microsoft.com/office/2006/metadata/properties" ma:root="true" ma:fieldsID="b5d3a66031bf88c73e865d77da27a734" ns2:_="" ns3:_="">
     <xsd:import namespace="2cfe8bfe-e38b-4fdc-847d-ff1cb45df1d4"/>
@@ -5570,26 +5562,28 @@
 </ct:contentTypeSchema>
 </file>
 
-<file path=customXml/itemProps1.xml><?xml version="1.0" encoding="utf-8"?>
-<ds:datastoreItem xmlns:ds="http://schemas.openxmlformats.org/officeDocument/2006/customXml" ds:itemID="{F79627C7-4268-4D5F-8B2E-CEB007DB9C9C}">
-  <ds:schemaRefs>
-    <ds:schemaRef ds:uri="http://schemas.microsoft.com/office/2006/metadata/properties"/>
-    <ds:schemaRef ds:uri="http://schemas.microsoft.com/office/infopath/2007/PartnerControls"/>
-    <ds:schemaRef ds:uri="2cfe8bfe-e38b-4fdc-847d-ff1cb45df1d4"/>
-    <ds:schemaRef ds:uri="5221833c-1b19-4e53-91d3-af95fa3b6253"/>
-  </ds:schemaRefs>
-</ds:datastoreItem>
+<file path=customXml/item2.xml><?xml version="1.0" encoding="utf-8"?>
+<?mso-contentType ?>
+<FormTemplates xmlns="http://schemas.microsoft.com/sharepoint/v3/contenttype/forms">
+  <Display>DocumentLibraryForm</Display>
+  <Edit>DocumentLibraryForm</Edit>
+  <New>DocumentLibraryForm</New>
+</FormTemplates>
 </file>
 
-<file path=customXml/itemProps2.xml><?xml version="1.0" encoding="utf-8"?>
-<ds:datastoreItem xmlns:ds="http://schemas.openxmlformats.org/officeDocument/2006/customXml" ds:itemID="{23FFDAA5-3DCE-44F7-B8BB-3649C34F11E0}">
-  <ds:schemaRefs>
-    <ds:schemaRef ds:uri="http://schemas.microsoft.com/sharepoint/v3/contenttype/forms"/>
-  </ds:schemaRefs>
-</ds:datastoreItem>
+<file path=customXml/item3.xml><?xml version="1.0" encoding="utf-8"?>
+<p:properties xmlns:p="http://schemas.microsoft.com/office/2006/metadata/properties" xmlns:xsi="http://www.w3.org/2001/XMLSchema-instance" xmlns:pc="http://schemas.microsoft.com/office/infopath/2007/PartnerControls">
+  <documentManagement>
+    <ReferenceId xmlns="2cfe8bfe-e38b-4fdc-847d-ff1cb45df1d4" xsi:nil="true"/>
+    <lcf76f155ced4ddcb4097134ff3c332f xmlns="2cfe8bfe-e38b-4fdc-847d-ff1cb45df1d4">
+      <Terms xmlns="http://schemas.microsoft.com/office/infopath/2007/PartnerControls"/>
+    </lcf76f155ced4ddcb4097134ff3c332f>
+    <TaxCatchAll xmlns="5221833c-1b19-4e53-91d3-af95fa3b6253" xsi:nil="true"/>
+  </documentManagement>
+</p:properties>
 </file>
 
-<file path=customXml/itemProps3.xml><?xml version="1.0" encoding="utf-8"?>
+<file path=customXml/itemProps1.xml><?xml version="1.0" encoding="utf-8"?>
 <ds:datastoreItem xmlns:ds="http://schemas.openxmlformats.org/officeDocument/2006/customXml" ds:itemID="{FC1618CD-E40C-4BC9-B658-4BE47CB8B007}">
   <ds:schemaRefs>
     <ds:schemaRef ds:uri="http://schemas.microsoft.com/office/2006/metadata/contentType"/>
@@ -5606,4 +5600,23 @@
     <ds:schemaRef ds:uri="http://schemas.microsoft.com/internal/obd"/>
   </ds:schemaRefs>
 </ds:datastoreItem>
+</file>
+
+<file path=customXml/itemProps2.xml><?xml version="1.0" encoding="utf-8"?>
+<ds:datastoreItem xmlns:ds="http://schemas.openxmlformats.org/officeDocument/2006/customXml" ds:itemID="{23FFDAA5-3DCE-44F7-B8BB-3649C34F11E0}">
+  <ds:schemaRefs>
+    <ds:schemaRef ds:uri="http://schemas.microsoft.com/sharepoint/v3/contenttype/forms"/>
+  </ds:schemaRefs>
+</ds:datastoreItem>
+</file>
+
+<file path=customXml/itemProps3.xml><?xml version="1.0" encoding="utf-8"?>
+<ds:datastoreItem xmlns:ds="http://schemas.openxmlformats.org/officeDocument/2006/customXml" ds:itemID="{F79627C7-4268-4D5F-8B2E-CEB007DB9C9C}">
+  <ds:schemaRefs>
+    <ds:schemaRef ds:uri="http://schemas.microsoft.com/office/2006/metadata/properties"/>
+    <ds:schemaRef ds:uri="http://schemas.microsoft.com/office/infopath/2007/PartnerControls"/>
+    <ds:schemaRef ds:uri="2cfe8bfe-e38b-4fdc-847d-ff1cb45df1d4"/>
+    <ds:schemaRef ds:uri="5221833c-1b19-4e53-91d3-af95fa3b6253"/>
+  </ds:schemaRefs>
+</ds:datastoreItem>
 </file>
</xml_diff>